<commit_message>
little bit of upgrade
</commit_message>
<xml_diff>
--- a/zestaw2/Rola_Wasieleski_zestaw2.docx
+++ b/zestaw2/Rola_Wasieleski_zestaw2.docx
@@ -12,13 +12,8 @@
         <w:t xml:space="preserve">Przemysław Rola, </w:t>
       </w:r>
       <w:r>
-        <w:t xml:space="preserve">Juliusz </w:t>
-      </w:r>
-      <w:proofErr w:type="spellStart"/>
-      <w:r>
-        <w:t>Wasieleski</w:t>
-      </w:r>
-      <w:proofErr w:type="spellEnd"/>
+        <w:t>Juliusz Wasieleski</w:t>
+      </w:r>
       <w:r>
         <w:br/>
       </w:r>
@@ -330,26 +325,10 @@
         <w:t>Ćwiczenie wykonaliśmy</w:t>
       </w:r>
       <w:r>
-        <w:t xml:space="preserve"> w języku </w:t>
-      </w:r>
-      <w:proofErr w:type="spellStart"/>
-      <w:r>
-        <w:t>Python</w:t>
-      </w:r>
-      <w:proofErr w:type="spellEnd"/>
-      <w:r>
-        <w:t xml:space="preserve"> </w:t>
-      </w:r>
-      <w:r>
-        <w:t xml:space="preserve">przy użyciu </w:t>
-      </w:r>
-      <w:proofErr w:type="spellStart"/>
-      <w:r>
-        <w:t>Jupyer</w:t>
-      </w:r>
-      <w:proofErr w:type="spellEnd"/>
-      <w:r>
-        <w:t xml:space="preserve"> Notebooka</w:t>
+        <w:t xml:space="preserve"> w języku Python </w:t>
+      </w:r>
+      <w:r>
+        <w:t>przy użyciu Jupyer Notebooka</w:t>
       </w:r>
       <w:r>
         <w:t>. Do o</w:t>
@@ -363,42 +342,18 @@
       <w:r>
         <w:t xml:space="preserve"> bibliotek </w:t>
       </w:r>
-      <w:proofErr w:type="spellStart"/>
       <w:r>
         <w:rPr>
           <w:i/>
         </w:rPr>
-        <w:t>numpy</w:t>
-      </w:r>
-      <w:proofErr w:type="spellEnd"/>
+        <w:t>numpy, pandas</w:t>
+      </w:r>
       <w:r>
         <w:rPr>
           <w:i/>
         </w:rPr>
-        <w:t xml:space="preserve">, </w:t>
-      </w:r>
-      <w:proofErr w:type="spellStart"/>
-      <w:r>
-        <w:rPr>
-          <w:i/>
-        </w:rPr>
-        <w:t>pandas</w:t>
-      </w:r>
-      <w:proofErr w:type="spellEnd"/>
-      <w:r>
-        <w:rPr>
-          <w:i/>
-        </w:rPr>
-        <w:t xml:space="preserve">, </w:t>
-      </w:r>
-      <w:proofErr w:type="spellStart"/>
-      <w:r>
-        <w:rPr>
-          <w:i/>
-        </w:rPr>
-        <w:t>scipy</w:t>
-      </w:r>
-      <w:proofErr w:type="spellEnd"/>
+        <w:t>, scipy</w:t>
+      </w:r>
       <w:r>
         <w:rPr>
           <w:i/>
@@ -445,15 +400,7 @@
         <w:t xml:space="preserve"> na komputerze </w:t>
       </w:r>
       <w:r>
-        <w:t xml:space="preserve">Lenovo Y50-70 z systemem Windows 10 Pro w wersji 10.0.19045, procesor Intel </w:t>
-      </w:r>
-      <w:proofErr w:type="spellStart"/>
-      <w:r>
-        <w:t>Core</w:t>
-      </w:r>
-      <w:proofErr w:type="spellEnd"/>
-      <w:r>
-        <w:t xml:space="preserve"> i7-4720HQ  2.60GHz, 2601 MHz, rdzenie: 4, procesory logiczne: 8.</w:t>
+        <w:t>Lenovo Y50-70 z systemem Windows 10 Pro w wersji 10.0.19045, procesor Intel Core i7-4720HQ  2.60GHz, 2601 MHz, rdzenie: 4, procesory logiczne: 8.</w:t>
       </w:r>
     </w:p>
     <w:p>
@@ -517,10 +464,10 @@
             <v:path o:extrusionok="f" gradientshapeok="t" o:connecttype="rect"/>
             <o:lock v:ext="edit" aspectratio="t"/>
           </v:shapetype>
-          <v:shape id="_x0000_i1043" type="#_x0000_t75" style="width:453.75pt;height:227.25pt" o:ole="">
+          <v:shape id="_x0000_i1025" type="#_x0000_t75" style="width:453.75pt;height:227.25pt" o:ole="">
             <v:imagedata r:id="rId8" o:title=""/>
           </v:shape>
-          <o:OLEObject Type="Embed" ProgID="Word.Document.12" ShapeID="_x0000_i1043" DrawAspect="Content" ObjectID="_1760128821" r:id="rId9">
+          <o:OLEObject Type="Embed" ProgID="Word.Document.12" ShapeID="_x0000_i1025" DrawAspect="Content" ObjectID="_1761420341" r:id="rId9">
             <o:FieldCodes>\s</o:FieldCodes>
           </o:OLEObject>
         </w:object>
@@ -545,15 +492,7 @@
       </w:pPr>
       <w:bookmarkStart w:id="4" w:name="_Hlk149516072"/>
       <w:r>
-        <w:t xml:space="preserve">Brak znaczących elementów do opisu, kod jest przepisaniem z pseudokodu na kod </w:t>
-      </w:r>
-      <w:proofErr w:type="spellStart"/>
-      <w:r>
-        <w:t>Pythona</w:t>
-      </w:r>
-      <w:proofErr w:type="spellEnd"/>
-      <w:r>
-        <w:t>.</w:t>
+        <w:t>Brak znaczących elementów do opisu, kod jest przepisaniem z pseudokodu na kod Pythona.</w:t>
       </w:r>
     </w:p>
     <w:bookmarkEnd w:id="4"/>
@@ -985,21 +924,7 @@
         <w:rPr>
           <w:rFonts w:eastAsiaTheme="minorEastAsia"/>
         </w:rPr>
-        <w:t xml:space="preserve"> poprzez rekurencyjne wywołanie </w:t>
-      </w:r>
-      <w:proofErr w:type="spellStart"/>
-      <w:r>
-        <w:rPr>
-          <w:rFonts w:eastAsiaTheme="minorEastAsia"/>
-        </w:rPr>
-        <w:t>LU_factorise</w:t>
-      </w:r>
-      <w:proofErr w:type="spellEnd"/>
-      <w:r>
-        <w:rPr>
-          <w:rFonts w:eastAsiaTheme="minorEastAsia"/>
-        </w:rPr>
-        <w:t>(</w:t>
+        <w:t xml:space="preserve"> poprzez rekurencyjne wywołanie LU_factorise(</w:t>
       </w:r>
       <m:oMath>
         <m:sSub>
@@ -1133,13 +1058,7 @@
               <w:rPr>
                 <w:rFonts w:ascii="Cambria Math" w:hAnsi="Cambria Math"/>
               </w:rPr>
-              <m:t>2</m:t>
-            </m:r>
-            <m:r>
-              <w:rPr>
-                <w:rFonts w:ascii="Cambria Math" w:hAnsi="Cambria Math"/>
-              </w:rPr>
-              <m:t>1</m:t>
+              <m:t>21</m:t>
             </m:r>
           </m:sub>
         </m:sSub>
@@ -1171,13 +1090,7 @@
               <w:rPr>
                 <w:rFonts w:ascii="Cambria Math" w:hAnsi="Cambria Math"/>
               </w:rPr>
-              <m:t>2</m:t>
-            </m:r>
-            <m:r>
-              <w:rPr>
-                <w:rFonts w:ascii="Cambria Math" w:hAnsi="Cambria Math"/>
-              </w:rPr>
-              <m:t>1</m:t>
+              <m:t>21</m:t>
             </m:r>
           </m:sub>
         </m:sSub>
@@ -1332,13 +1245,7 @@
               <w:rPr>
                 <w:rFonts w:ascii="Cambria Math" w:hAnsi="Cambria Math"/>
               </w:rPr>
-              <m:t>1</m:t>
-            </m:r>
-            <m:r>
-              <w:rPr>
-                <w:rFonts w:ascii="Cambria Math" w:hAnsi="Cambria Math"/>
-              </w:rPr>
-              <m:t>2</m:t>
+              <m:t>12</m:t>
             </m:r>
           </m:sub>
         </m:sSub>
@@ -1422,13 +1329,7 @@
               <w:rPr>
                 <w:rFonts w:ascii="Cambria Math" w:hAnsi="Cambria Math"/>
               </w:rPr>
-              <m:t>1</m:t>
-            </m:r>
-            <m:r>
-              <w:rPr>
-                <w:rFonts w:ascii="Cambria Math" w:hAnsi="Cambria Math"/>
-              </w:rPr>
-              <m:t>2</m:t>
+              <m:t>12</m:t>
             </m:r>
           </m:sub>
         </m:sSub>
@@ -1695,21 +1596,7 @@
         <w:rPr>
           <w:rFonts w:eastAsiaTheme="minorEastAsia"/>
         </w:rPr>
-        <w:t xml:space="preserve"> poprzez rekurencyjne wywołanie </w:t>
-      </w:r>
-      <w:proofErr w:type="spellStart"/>
-      <w:r>
-        <w:rPr>
-          <w:rFonts w:eastAsiaTheme="minorEastAsia"/>
-        </w:rPr>
-        <w:t>LU_factorise</w:t>
-      </w:r>
-      <w:proofErr w:type="spellEnd"/>
-      <w:r>
-        <w:rPr>
-          <w:rFonts w:eastAsiaTheme="minorEastAsia"/>
-        </w:rPr>
-        <w:t>(</w:t>
+        <w:t xml:space="preserve"> poprzez rekurencyjne wywołanie LU_factorise(</w:t>
       </w:r>
       <m:oMath>
         <m:sSub>
@@ -1842,8 +1729,10 @@
       <w:r>
         <w:t>Zakładając że to L ma jedynki na przekątnej, zwracamy najpierw macierz jednostkową dla warunku końcowego.</w:t>
       </w:r>
-    </w:p>
-    <w:p/>
+      <w:r>
+        <w:t xml:space="preserve"> Dodatkowo w implementacji funkcja może przyjąć argument o trójkątności macierzy aby oszczędzić część obliczeń.</w:t>
+      </w:r>
+    </w:p>
     <w:p>
       <w:pPr>
         <w:pStyle w:val="Nagwek2"/>
@@ -1874,13 +1763,8 @@
         <w:pStyle w:val="zwyky"/>
         <w:ind w:firstLine="424"/>
       </w:pPr>
-      <w:proofErr w:type="spellStart"/>
-      <w:r>
-        <w:t>recursive_det</w:t>
-      </w:r>
-      <w:proofErr w:type="spellEnd"/>
-      <w:r>
-        <w:t>(A):</w:t>
+      <w:r>
+        <w:t>recursive_det(A):</w:t>
       </w:r>
     </w:p>
     <w:p>
@@ -1892,27 +1776,16 @@
         </w:rPr>
       </w:pPr>
       <w:r>
+        <w:rPr>
+          <w:lang w:val="en-US"/>
+        </w:rPr>
         <w:tab/>
       </w:r>
       <w:r>
         <w:rPr>
           <w:lang w:val="en-US"/>
         </w:rPr>
-        <w:t xml:space="preserve">L, U = </w:t>
-      </w:r>
-      <w:proofErr w:type="spellStart"/>
-      <w:r>
-        <w:rPr>
-          <w:lang w:val="en-US"/>
-        </w:rPr>
-        <w:t>LU_factiorise</w:t>
-      </w:r>
-      <w:proofErr w:type="spellEnd"/>
-      <w:r>
-        <w:rPr>
-          <w:lang w:val="en-US"/>
-        </w:rPr>
-        <w:t>(A</w:t>
+        <w:t>L, U = LU_factiorise(A</w:t>
       </w:r>
       <w:r>
         <w:rPr>
@@ -1981,15 +1854,7 @@
         <w:ind w:firstLine="424"/>
       </w:pPr>
       <w:r>
-        <w:t xml:space="preserve">Brak znaczących elementów do opisu, kod jest przepisaniem z pseudokodu na kod </w:t>
-      </w:r>
-      <w:proofErr w:type="spellStart"/>
-      <w:r>
-        <w:t>Pythona</w:t>
-      </w:r>
-      <w:proofErr w:type="spellEnd"/>
-      <w:r>
-        <w:t>.</w:t>
+        <w:t>Brak znaczących elementów do opisu, kod jest przepisaniem z pseudokodu na kod Pythona.</w:t>
       </w:r>
     </w:p>
     <w:p>
@@ -4090,35 +3955,7 @@
         <w:rPr>
           <w:lang w:eastAsia="pl-PL"/>
         </w:rPr>
-        <w:t xml:space="preserve">Złożoność obliczeniową szacowaliśmy empirycznie przy użyciu funkcji </w:t>
-      </w:r>
-      <w:proofErr w:type="spellStart"/>
-      <w:r>
-        <w:rPr>
-          <w:lang w:eastAsia="pl-PL"/>
-        </w:rPr>
-        <w:t>curve_fit</w:t>
-      </w:r>
-      <w:proofErr w:type="spellEnd"/>
-      <w:r>
-        <w:rPr>
-          <w:lang w:eastAsia="pl-PL"/>
-        </w:rPr>
-        <w:t xml:space="preserve"> z modułu </w:t>
-      </w:r>
-      <w:proofErr w:type="spellStart"/>
-      <w:r>
-        <w:rPr>
-          <w:lang w:eastAsia="pl-PL"/>
-        </w:rPr>
-        <w:t>scipy.optimize</w:t>
-      </w:r>
-      <w:proofErr w:type="spellEnd"/>
-      <w:r>
-        <w:rPr>
-          <w:lang w:eastAsia="pl-PL"/>
-        </w:rPr>
-        <w:t>, która</w:t>
+        <w:t>Złożoność obliczeniową szacowaliśmy empirycznie przy użyciu funkcji curve_fit z modułu scipy.optimize, która</w:t>
       </w:r>
       <w:r>
         <w:rPr>
@@ -4471,21 +4308,7 @@
         <w:rPr>
           <w:rFonts w:eastAsiaTheme="minorEastAsia"/>
         </w:rPr>
-        <w:t xml:space="preserve">korzystaliśmy z algorytmu </w:t>
-      </w:r>
-      <w:proofErr w:type="spellStart"/>
-      <w:r>
-        <w:rPr>
-          <w:rFonts w:eastAsiaTheme="minorEastAsia"/>
-        </w:rPr>
-        <w:t>Strassena</w:t>
-      </w:r>
-      <w:proofErr w:type="spellEnd"/>
-      <w:r>
-        <w:rPr>
-          <w:rFonts w:eastAsiaTheme="minorEastAsia"/>
-        </w:rPr>
-        <w:t xml:space="preserve">, który ma złożoność </w:t>
+        <w:t xml:space="preserve">korzystaliśmy z algorytmu Strassena, który ma złożoność </w:t>
       </w:r>
       <w:r>
         <w:rPr>
@@ -4738,15 +4561,7 @@
         <w:t>który już wspomnieliśmy, można dostrzec, że  szacunek złożoności na podstawie czasu wykonania jest gorszy niż na podstawie liczby operacji zmiennoprzecinkowych ponieważ</w:t>
       </w:r>
       <w:r>
-        <w:t xml:space="preserve"> wyniki są przekłamane ze </w:t>
-      </w:r>
-      <w:proofErr w:type="spellStart"/>
-      <w:r>
-        <w:t>wsklędu</w:t>
-      </w:r>
-      <w:proofErr w:type="spellEnd"/>
-      <w:r>
-        <w:t xml:space="preserve"> na przechowywanie i przesyłanie macierzy w pamięci.</w:t>
+        <w:t xml:space="preserve"> wyniki są przekłamane ze wsklędu na przechowywanie i przesyłanie macierzy w pamięci.</w:t>
       </w:r>
     </w:p>
     <w:p>
@@ -6340,21 +6155,7 @@
         <w:rPr>
           <w:rFonts w:eastAsiaTheme="minorEastAsia"/>
         </w:rPr>
-        <w:t xml:space="preserve">yczną złożonością, która jest ograniczona mnożeniem macierzy. Ponieważ oparliśmy naszą LU faktoryzację na algorytmie mnożenia macierzy metodą </w:t>
-      </w:r>
-      <w:proofErr w:type="spellStart"/>
-      <w:r>
-        <w:rPr>
-          <w:rFonts w:eastAsiaTheme="minorEastAsia"/>
-        </w:rPr>
-        <w:t>Strassena</w:t>
-      </w:r>
-      <w:proofErr w:type="spellEnd"/>
-      <w:r>
-        <w:rPr>
-          <w:rFonts w:eastAsiaTheme="minorEastAsia"/>
-        </w:rPr>
-        <w:t xml:space="preserve">, który ma złożoność </w:t>
+        <w:t xml:space="preserve">yczną złożonością, która jest ograniczona mnożeniem macierzy. Ponieważ oparliśmy naszą LU faktoryzację na algorytmie mnożenia macierzy metodą Strassena, który ma złożoność </w:t>
       </w:r>
       <w:r>
         <w:rPr>
@@ -8829,21 +8630,7 @@
         <w:rPr>
           <w:rFonts w:eastAsiaTheme="minorEastAsia"/>
         </w:rPr>
-        <w:t xml:space="preserve">yczną złożonością, która jest ograniczona mnożeniem macierzy. Ponieważ oparliśmy rekurencyjne obliczanie wyznacznika na naszej implementacji LU faktoryzacji (która to z kolei jest oparta na algorytmie mnożenia macierzy metodą </w:t>
-      </w:r>
-      <w:proofErr w:type="spellStart"/>
-      <w:r>
-        <w:rPr>
-          <w:rFonts w:eastAsiaTheme="minorEastAsia"/>
-        </w:rPr>
-        <w:t>Strassena</w:t>
-      </w:r>
-      <w:proofErr w:type="spellEnd"/>
-      <w:r>
-        <w:rPr>
-          <w:rFonts w:eastAsiaTheme="minorEastAsia"/>
-        </w:rPr>
-        <w:t xml:space="preserve">, który ma złożoność </w:t>
+        <w:t xml:space="preserve">yczną złożonością, która jest ograniczona mnożeniem macierzy. Ponieważ oparliśmy rekurencyjne obliczanie wyznacznika na naszej implementacji LU faktoryzacji (która to z kolei jest oparta na algorytmie mnożenia macierzy metodą Strassena, który ma złożoność </w:t>
       </w:r>
       <w:r>
         <w:rPr>
@@ -9498,50 +9285,10 @@
         <w:ind w:left="708" w:firstLine="708"/>
       </w:pPr>
       <w:r>
-        <w:t xml:space="preserve">Na poniższych wykresach (14-16) przedstawiliśmy porównanie naszych implementacji z istniejącymi już w bibliotekach do </w:t>
-      </w:r>
-      <w:proofErr w:type="spellStart"/>
-      <w:r>
-        <w:t>pythona</w:t>
-      </w:r>
-      <w:proofErr w:type="spellEnd"/>
-      <w:r>
-        <w:t xml:space="preserve"> implementacjami, odpowiednio </w:t>
-      </w:r>
-      <w:proofErr w:type="spellStart"/>
-      <w:r>
-        <w:t>np.linalg.inv</w:t>
-      </w:r>
-      <w:proofErr w:type="spellEnd"/>
-      <w:r>
-        <w:t xml:space="preserve">, scipy.linalg.lu, </w:t>
-      </w:r>
-      <w:proofErr w:type="spellStart"/>
-      <w:r>
-        <w:t>np.linalg.det</w:t>
-      </w:r>
-      <w:proofErr w:type="spellEnd"/>
-      <w:r>
-        <w:t xml:space="preserve">. </w:t>
-      </w:r>
-      <w:r>
-        <w:t xml:space="preserve">Implementacje te w rzeczywistości są napisane w językach C i C++ co czyni je porównywalne do języków przeznaczonych do mnożenia macierzy takich jak </w:t>
-      </w:r>
-      <w:proofErr w:type="spellStart"/>
-      <w:r>
-        <w:t>Matlab</w:t>
-      </w:r>
-      <w:proofErr w:type="spellEnd"/>
-      <w:r>
-        <w:t xml:space="preserve"> czy </w:t>
-      </w:r>
-      <w:proofErr w:type="spellStart"/>
-      <w:r>
-        <w:t>Octave</w:t>
-      </w:r>
-      <w:proofErr w:type="spellEnd"/>
-      <w:r>
-        <w:t xml:space="preserve">. </w:t>
+        <w:t xml:space="preserve">Na poniższych wykresach (14-16) przedstawiliśmy porównanie naszych implementacji z istniejącymi już w bibliotekach do pythona implementacjami, odpowiednio np.linalg.inv, scipy.linalg.lu, np.linalg.det. </w:t>
+      </w:r>
+      <w:r>
+        <w:t xml:space="preserve">Implementacje te w rzeczywistości są napisane w językach C i C++ co czyni je porównywalne do języków przeznaczonych do mnożenia macierzy takich jak Matlab czy Octave. </w:t>
       </w:r>
     </w:p>
     <w:p>
@@ -9778,15 +9525,7 @@
         </w:numPr>
       </w:pPr>
       <w:r>
-        <w:t xml:space="preserve">Ze względu na fakt, że wybraliśmy do każdego metodę </w:t>
-      </w:r>
-      <w:proofErr w:type="spellStart"/>
-      <w:r>
-        <w:t>Strassena</w:t>
-      </w:r>
-      <w:proofErr w:type="spellEnd"/>
-      <w:r>
-        <w:t>, każdy z algorytmów zaimplementowanych przez nas cechował się większą liczbą operacji addytywnych od multiplikatywnych, a złożoność obliczeniowa policzona przez nas empirycznie dla każdego oscylowała niedaleko (O</w:t>
+        <w:t>Ze względu na fakt, że wybraliśmy do każdego metodę Strassena, każdy z algorytmów zaimplementowanych przez nas cechował się większą liczbą operacji addytywnych od multiplikatywnych, a złożoność obliczeniowa policzona przez nas empirycznie dla każdego oscylowała niedaleko (O</w:t>
       </w:r>
       <w:r>
         <w:rPr>
@@ -9795,15 +9534,7 @@
         <w:t>2,807</w:t>
       </w:r>
       <w:r>
-        <w:t xml:space="preserve">) co jest złożonością metody </w:t>
-      </w:r>
-      <w:proofErr w:type="spellStart"/>
-      <w:r>
-        <w:t>Strassena</w:t>
-      </w:r>
-      <w:proofErr w:type="spellEnd"/>
-      <w:r>
-        <w:t>.</w:t>
+        <w:t>) co jest złożonością metody Strassena.</w:t>
       </w:r>
     </w:p>
     <w:p>
@@ -9815,23 +9546,7 @@
         </w:numPr>
       </w:pPr>
       <w:r>
-        <w:t xml:space="preserve">Czasy działania naszych implementacji są nieporównanie dłuższe od czasów wykonania tych samych algorytmów wbudowanych w </w:t>
-      </w:r>
-      <w:proofErr w:type="spellStart"/>
-      <w:r>
-        <w:t>pythona</w:t>
-      </w:r>
-      <w:proofErr w:type="spellEnd"/>
-      <w:r>
-        <w:t xml:space="preserve">. Z tego względu samodzielne implementowanie tych algorytmów w </w:t>
-      </w:r>
-      <w:proofErr w:type="spellStart"/>
-      <w:r>
-        <w:t>pythonie</w:t>
-      </w:r>
-      <w:proofErr w:type="spellEnd"/>
-      <w:r>
-        <w:t xml:space="preserve"> nie ma innego sensu oprócz dydaktycznego.</w:t>
+        <w:t>Czasy działania naszych implementacji są nieporównanie dłuższe od czasów wykonania tych samych algorytmów wbudowanych w pythona. Z tego względu samodzielne implementowanie tych algorytmów w pythonie nie ma innego sensu oprócz dydaktycznego.</w:t>
       </w:r>
     </w:p>
     <w:p>

</xml_diff>